<commit_message>
Added more info about the meetings
</commit_message>
<xml_diff>
--- a/Research Report.docx
+++ b/Research Report.docx
@@ -1,10 +1,10 @@
 
 <file path=word/document.xml><?xml version="1.0" encoding="utf-8"?>
-<w:document xmlns:wpc="http://schemas.microsoft.com/office/word/2010/wordprocessingCanvas" xmlns:cx="http://schemas.microsoft.com/office/drawing/2014/chartex" xmlns:cx1="http://schemas.microsoft.com/office/drawing/2015/9/8/chartex" xmlns:cx2="http://schemas.microsoft.com/office/drawing/2015/10/21/chartex" xmlns:cx3="http://schemas.microsoft.com/office/drawing/2016/5/9/chartex" xmlns:cx4="http://schemas.microsoft.com/office/drawing/2016/5/10/chartex" xmlns:cx5="http://schemas.microsoft.com/office/drawing/2016/5/11/chartex" xmlns:cx6="http://schemas.microsoft.com/office/drawing/2016/5/12/chartex" xmlns:cx7="http://schemas.microsoft.com/office/drawing/2016/5/13/chartex" xmlns:cx8="http://schemas.microsoft.com/office/drawing/2016/5/14/chartex" xmlns:mc="http://schemas.openxmlformats.org/markup-compatibility/2006" xmlns:aink="http://schemas.microsoft.com/office/drawing/2016/ink" xmlns:am3d="http://schemas.microsoft.com/office/drawing/2017/model3d" xmlns:o="urn:schemas-microsoft-com:office:office" xmlns:r="http://schemas.openxmlformats.org/officeDocument/2006/relationships" xmlns:m="http://schemas.openxmlformats.org/officeDocument/2006/math" xmlns:v="urn:schemas-microsoft-com:vml" xmlns:wp14="http://schemas.microsoft.com/office/word/2010/wordprocessingDrawing" xmlns:wp="http://schemas.openxmlformats.org/drawingml/2006/wordprocessingDrawing" xmlns:w10="urn:schemas-microsoft-com:office:word" xmlns:w="http://schemas.openxmlformats.org/wordprocessingml/2006/main" xmlns:w14="http://schemas.microsoft.com/office/word/2010/wordml" xmlns:w15="http://schemas.microsoft.com/office/word/2012/wordml" xmlns:w16cid="http://schemas.microsoft.com/office/word/2016/wordml/cid" xmlns:w16se="http://schemas.microsoft.com/office/word/2015/wordml/symex" xmlns:wpg="http://schemas.microsoft.com/office/word/2010/wordprocessingGroup" xmlns:wpi="http://schemas.microsoft.com/office/word/2010/wordprocessingInk" xmlns:wne="http://schemas.microsoft.com/office/word/2006/wordml" xmlns:wps="http://schemas.microsoft.com/office/word/2010/wordprocessingShape" mc:Ignorable="w14 w15 w16se w16cid wp14">
+<w:document xmlns:wpc="http://schemas.microsoft.com/office/word/2010/wordprocessingCanvas" xmlns:cx="http://schemas.microsoft.com/office/drawing/2014/chartex" xmlns:cx1="http://schemas.microsoft.com/office/drawing/2015/9/8/chartex" xmlns:cx2="http://schemas.microsoft.com/office/drawing/2015/10/21/chartex" xmlns:cx3="http://schemas.microsoft.com/office/drawing/2016/5/9/chartex" xmlns:cx4="http://schemas.microsoft.com/office/drawing/2016/5/10/chartex" xmlns:cx5="http://schemas.microsoft.com/office/drawing/2016/5/11/chartex" xmlns:cx6="http://schemas.microsoft.com/office/drawing/2016/5/12/chartex" xmlns:cx7="http://schemas.microsoft.com/office/drawing/2016/5/13/chartex" xmlns:cx8="http://schemas.microsoft.com/office/drawing/2016/5/14/chartex" xmlns:mc="http://schemas.openxmlformats.org/markup-compatibility/2006" xmlns:aink="http://schemas.microsoft.com/office/drawing/2016/ink" xmlns:am3d="http://schemas.microsoft.com/office/drawing/2017/model3d" xmlns:o="urn:schemas-microsoft-com:office:office" xmlns:r="http://schemas.openxmlformats.org/officeDocument/2006/relationships" xmlns:m="http://schemas.openxmlformats.org/officeDocument/2006/math" xmlns:v="urn:schemas-microsoft-com:vml" xmlns:wp14="http://schemas.microsoft.com/office/word/2010/wordprocessingDrawing" xmlns:wp="http://schemas.openxmlformats.org/drawingml/2006/wordprocessingDrawing" xmlns:w10="urn:schemas-microsoft-com:office:word" xmlns:w="http://schemas.openxmlformats.org/wordprocessingml/2006/main" xmlns:w14="http://schemas.microsoft.com/office/word/2010/wordml" xmlns:w15="http://schemas.microsoft.com/office/word/2012/wordml" xmlns:w16cex="http://schemas.microsoft.com/office/word/2018/wordml/cex" xmlns:w16cid="http://schemas.microsoft.com/office/word/2016/wordml/cid" xmlns:w16="http://schemas.microsoft.com/office/word/2018/wordml" xmlns:w16se="http://schemas.microsoft.com/office/word/2015/wordml/symex" xmlns:wpg="http://schemas.microsoft.com/office/word/2010/wordprocessingGroup" xmlns:wpi="http://schemas.microsoft.com/office/word/2010/wordprocessingInk" xmlns:wne="http://schemas.microsoft.com/office/word/2006/wordml" xmlns:wps="http://schemas.microsoft.com/office/word/2010/wordprocessingShape" mc:Ignorable="w14 w15 w16se w16cid w16 w16cex wp14">
   <w:body>
     <w:p>
       <w:pPr>
-        <w:pStyle w:val="Title"/>
+        <w:pStyle w:val="a3"/>
       </w:pPr>
       <w:r>
         <w:t>Research Report</w:t>
@@ -81,7 +81,7 @@
     </w:p>
     <w:p>
       <w:pPr>
-        <w:pStyle w:val="Heading1"/>
+        <w:pStyle w:val="1"/>
       </w:pPr>
       <w:r>
         <w:lastRenderedPageBreak/>
@@ -141,7 +141,7 @@
     </w:p>
     <w:p>
       <w:pPr>
-        <w:pStyle w:val="Heading1"/>
+        <w:pStyle w:val="1"/>
       </w:pPr>
       <w:r>
         <w:lastRenderedPageBreak/>
@@ -151,7 +151,7 @@
     <w:p/>
     <w:p>
       <w:pPr>
-        <w:pStyle w:val="ListParagraph"/>
+        <w:pStyle w:val="a6"/>
         <w:numPr>
           <w:ilvl w:val="0"/>
           <w:numId w:val="1"/>
@@ -170,7 +170,7 @@
     </w:p>
     <w:p>
       <w:pPr>
-        <w:pStyle w:val="ListParagraph"/>
+        <w:pStyle w:val="a6"/>
       </w:pPr>
       <w:r>
         <w:t>Started project plan, discussed case study.</w:t>
@@ -178,7 +178,7 @@
     </w:p>
     <w:p>
       <w:pPr>
-        <w:pStyle w:val="ListParagraph"/>
+        <w:pStyle w:val="a6"/>
         <w:numPr>
           <w:ilvl w:val="0"/>
           <w:numId w:val="1"/>
@@ -194,7 +194,7 @@
     </w:p>
     <w:p>
       <w:pPr>
-        <w:pStyle w:val="ListParagraph"/>
+        <w:pStyle w:val="a6"/>
       </w:pPr>
       <w:r>
         <w:t>Worked on project plan.</w:t>
@@ -202,7 +202,7 @@
     </w:p>
     <w:p>
       <w:pPr>
-        <w:pStyle w:val="ListParagraph"/>
+        <w:pStyle w:val="a6"/>
         <w:numPr>
           <w:ilvl w:val="0"/>
           <w:numId w:val="1"/>
@@ -218,7 +218,7 @@
     </w:p>
     <w:p>
       <w:pPr>
-        <w:pStyle w:val="ListParagraph"/>
+        <w:pStyle w:val="a6"/>
       </w:pPr>
       <w:r>
         <w:t>Worked on project plan, DHCP server and installed Firewall. Configuration of the firewall.</w:t>
@@ -226,7 +226,7 @@
     </w:p>
     <w:p>
       <w:pPr>
-        <w:pStyle w:val="ListParagraph"/>
+        <w:pStyle w:val="a6"/>
         <w:numPr>
           <w:ilvl w:val="0"/>
           <w:numId w:val="1"/>
@@ -250,7 +250,7 @@
     </w:p>
     <w:p>
       <w:pPr>
-        <w:pStyle w:val="ListParagraph"/>
+        <w:pStyle w:val="a6"/>
       </w:pPr>
       <w:r>
         <w:t>Configuration of the firewall.</w:t>
@@ -258,7 +258,7 @@
     </w:p>
     <w:p>
       <w:pPr>
-        <w:pStyle w:val="ListParagraph"/>
+        <w:pStyle w:val="a6"/>
         <w:numPr>
           <w:ilvl w:val="0"/>
           <w:numId w:val="1"/>
@@ -276,7 +276,7 @@
     </w:p>
     <w:p>
       <w:pPr>
-        <w:pStyle w:val="ListParagraph"/>
+        <w:pStyle w:val="a6"/>
       </w:pPr>
       <w:r>
         <w:t>Working on the project plan. Started design document.</w:t>
@@ -284,7 +284,7 @@
     </w:p>
     <w:p>
       <w:pPr>
-        <w:pStyle w:val="ListParagraph"/>
+        <w:pStyle w:val="a6"/>
         <w:numPr>
           <w:ilvl w:val="0"/>
           <w:numId w:val="1"/>
@@ -302,7 +302,7 @@
     </w:p>
     <w:p>
       <w:pPr>
-        <w:pStyle w:val="ListParagraph"/>
+        <w:pStyle w:val="a6"/>
       </w:pPr>
       <w:r>
         <w:t>Added more users, configuration of the group policies.</w:t>
@@ -310,7 +310,7 @@
     </w:p>
     <w:p>
       <w:pPr>
-        <w:pStyle w:val="ListParagraph"/>
+        <w:pStyle w:val="a6"/>
         <w:spacing w:after="0"/>
         <w:rPr>
           <w:i/>
@@ -344,7 +344,7 @@
     </w:p>
     <w:p>
       <w:pPr>
-        <w:pStyle w:val="ListParagraph"/>
+        <w:pStyle w:val="a6"/>
         <w:numPr>
           <w:ilvl w:val="0"/>
           <w:numId w:val="1"/>
@@ -371,7 +371,7 @@
     </w:p>
     <w:p>
       <w:pPr>
-        <w:pStyle w:val="ListParagraph"/>
+        <w:pStyle w:val="a6"/>
       </w:pPr>
       <w:r>
         <w:t>Meeting with project mentor. Fixing project plan, expanding design document</w:t>
@@ -379,7 +379,7 @@
     </w:p>
     <w:p>
       <w:pPr>
-        <w:pStyle w:val="ListParagraph"/>
+        <w:pStyle w:val="a6"/>
         <w:numPr>
           <w:ilvl w:val="0"/>
           <w:numId w:val="1"/>
@@ -397,7 +397,7 @@
     </w:p>
     <w:p>
       <w:pPr>
-        <w:pStyle w:val="ListParagraph"/>
+        <w:pStyle w:val="a6"/>
       </w:pPr>
       <w:r>
         <w:t>Configuration of the group policies.</w:t>
@@ -405,7 +405,7 @@
     </w:p>
     <w:p>
       <w:pPr>
-        <w:pStyle w:val="ListParagraph"/>
+        <w:pStyle w:val="a6"/>
         <w:numPr>
           <w:ilvl w:val="0"/>
           <w:numId w:val="1"/>
@@ -423,7 +423,7 @@
     </w:p>
     <w:p>
       <w:pPr>
-        <w:pStyle w:val="ListParagraph"/>
+        <w:pStyle w:val="a6"/>
         <w:spacing w:after="0"/>
       </w:pPr>
       <w:r>
@@ -435,7 +435,7 @@
     </w:p>
     <w:p>
       <w:pPr>
-        <w:pStyle w:val="ListParagraph"/>
+        <w:pStyle w:val="a6"/>
         <w:spacing w:after="0"/>
         <w:rPr>
           <w:i/>
@@ -538,7 +538,7 @@
     </w:p>
     <w:p>
       <w:pPr>
-        <w:pStyle w:val="ListParagraph"/>
+        <w:pStyle w:val="a6"/>
         <w:numPr>
           <w:ilvl w:val="0"/>
           <w:numId w:val="1"/>
@@ -556,7 +556,7 @@
     </w:p>
     <w:p>
       <w:pPr>
-        <w:pStyle w:val="ListParagraph"/>
+        <w:pStyle w:val="a6"/>
         <w:spacing w:after="0"/>
       </w:pPr>
       <w:r>
@@ -565,7 +565,7 @@
     </w:p>
     <w:p>
       <w:pPr>
-        <w:pStyle w:val="ListParagraph"/>
+        <w:pStyle w:val="a6"/>
         <w:spacing w:after="0"/>
         <w:rPr>
           <w:i/>
@@ -630,7 +630,7 @@
     </w:p>
     <w:p>
       <w:pPr>
-        <w:pStyle w:val="ListParagraph"/>
+        <w:pStyle w:val="a6"/>
         <w:numPr>
           <w:ilvl w:val="0"/>
           <w:numId w:val="1"/>
@@ -651,7 +651,7 @@
     </w:p>
     <w:p>
       <w:pPr>
-        <w:pStyle w:val="ListParagraph"/>
+        <w:pStyle w:val="a6"/>
         <w:spacing w:after="0"/>
       </w:pPr>
       <w:r>
@@ -660,7 +660,7 @@
     </w:p>
     <w:p>
       <w:pPr>
-        <w:pStyle w:val="ListParagraph"/>
+        <w:pStyle w:val="a6"/>
         <w:spacing w:after="0"/>
         <w:rPr>
           <w:i/>
@@ -729,7 +729,7 @@
     </w:p>
     <w:p>
       <w:pPr>
-        <w:pStyle w:val="ListParagraph"/>
+        <w:pStyle w:val="a6"/>
         <w:numPr>
           <w:ilvl w:val="0"/>
           <w:numId w:val="1"/>
@@ -748,7 +748,7 @@
     </w:p>
     <w:p>
       <w:pPr>
-        <w:pStyle w:val="ListParagraph"/>
+        <w:pStyle w:val="a6"/>
       </w:pPr>
       <w:r>
         <w:t>Updating design document, testing VPN.</w:t>
@@ -756,7 +756,7 @@
     </w:p>
     <w:p>
       <w:pPr>
-        <w:pStyle w:val="ListParagraph"/>
+        <w:pStyle w:val="a6"/>
         <w:numPr>
           <w:ilvl w:val="0"/>
           <w:numId w:val="1"/>
@@ -777,7 +777,7 @@
     </w:p>
     <w:p>
       <w:pPr>
-        <w:pStyle w:val="ListParagraph"/>
+        <w:pStyle w:val="a6"/>
       </w:pPr>
       <w:r>
         <w:t>Testing, polishing everything that was done.</w:t>
@@ -785,12 +785,12 @@
     </w:p>
     <w:p>
       <w:pPr>
-        <w:pStyle w:val="ListParagraph"/>
-      </w:pPr>
-    </w:p>
-    <w:p>
-      <w:pPr>
-        <w:pStyle w:val="ListParagraph"/>
+        <w:pStyle w:val="a6"/>
+      </w:pPr>
+    </w:p>
+    <w:p>
+      <w:pPr>
+        <w:pStyle w:val="a6"/>
         <w:numPr>
           <w:ilvl w:val="0"/>
           <w:numId w:val="1"/>
@@ -808,7 +808,7 @@
     </w:p>
     <w:p>
       <w:pPr>
-        <w:pStyle w:val="ListParagraph"/>
+        <w:pStyle w:val="a6"/>
         <w:spacing w:after="0"/>
       </w:pPr>
       <w:r>
@@ -817,7 +817,7 @@
     </w:p>
     <w:p>
       <w:pPr>
-        <w:pStyle w:val="ListParagraph"/>
+        <w:pStyle w:val="a6"/>
         <w:spacing w:after="0"/>
         <w:rPr>
           <w:i/>
@@ -858,7 +858,7 @@
     </w:p>
     <w:p>
       <w:pPr>
-        <w:pStyle w:val="ListParagraph"/>
+        <w:pStyle w:val="a6"/>
         <w:numPr>
           <w:ilvl w:val="0"/>
           <w:numId w:val="1"/>
@@ -877,7 +877,7 @@
     </w:p>
     <w:p>
       <w:pPr>
-        <w:pStyle w:val="ListParagraph"/>
+        <w:pStyle w:val="a6"/>
         <w:spacing w:after="0"/>
       </w:pPr>
       <w:r>
@@ -886,7 +886,7 @@
     </w:p>
     <w:p>
       <w:pPr>
-        <w:pStyle w:val="ListParagraph"/>
+        <w:pStyle w:val="a6"/>
         <w:numPr>
           <w:ilvl w:val="0"/>
           <w:numId w:val="1"/>
@@ -904,7 +904,7 @@
     </w:p>
     <w:p>
       <w:pPr>
-        <w:pStyle w:val="ListParagraph"/>
+        <w:pStyle w:val="a6"/>
       </w:pPr>
       <w:r>
         <w:t>Started making application. GUI. Backups of the server</w:t>
@@ -912,7 +912,7 @@
     </w:p>
     <w:p>
       <w:pPr>
-        <w:pStyle w:val="ListParagraph"/>
+        <w:pStyle w:val="a6"/>
         <w:numPr>
           <w:ilvl w:val="0"/>
           <w:numId w:val="1"/>
@@ -930,7 +930,7 @@
     </w:p>
     <w:p>
       <w:pPr>
-        <w:pStyle w:val="ListParagraph"/>
+        <w:pStyle w:val="a6"/>
       </w:pPr>
       <w:r>
         <w:t>Finishing design document. Making application.</w:t>
@@ -941,7 +941,7 @@
     </w:p>
     <w:p>
       <w:pPr>
-        <w:pStyle w:val="ListParagraph"/>
+        <w:pStyle w:val="a6"/>
         <w:numPr>
           <w:ilvl w:val="0"/>
           <w:numId w:val="1"/>
@@ -959,7 +959,7 @@
     </w:p>
     <w:p>
       <w:pPr>
-        <w:pStyle w:val="ListParagraph"/>
+        <w:pStyle w:val="a6"/>
       </w:pPr>
       <w:r>
         <w:t>Polishing design document. Application – getting system information in a real time.</w:t>
@@ -967,7 +967,7 @@
     </w:p>
     <w:p>
       <w:pPr>
-        <w:pStyle w:val="ListParagraph"/>
+        <w:pStyle w:val="a6"/>
         <w:numPr>
           <w:ilvl w:val="0"/>
           <w:numId w:val="1"/>
@@ -983,10 +983,61 @@
     </w:p>
     <w:p>
       <w:pPr>
-        <w:pStyle w:val="ListParagraph"/>
+        <w:pStyle w:val="a6"/>
       </w:pPr>
       <w:r>
         <w:t>Polishing design document. Writing Research Report. Application – making graphs.</w:t>
+      </w:r>
+    </w:p>
+    <w:p>
+      <w:pPr>
+        <w:pStyle w:val="a6"/>
+        <w:numPr>
+          <w:ilvl w:val="0"/>
+          <w:numId w:val="1"/>
+        </w:numPr>
+      </w:pPr>
+      <w:r>
+        <w:t xml:space="preserve">25/04/2020 </w:t>
+      </w:r>
+      <w:r>
+        <w:tab/>
+        <w:t>14:00-21:00</w:t>
+      </w:r>
+    </w:p>
+    <w:p>
+      <w:pPr>
+        <w:pStyle w:val="a6"/>
+      </w:pPr>
+      <w:r>
+        <w:t>Polishing design document. Polishing research report. Application – creating database for storing logs, adding 2 more graphs, starting on socket connection.</w:t>
+      </w:r>
+    </w:p>
+    <w:p>
+      <w:pPr>
+        <w:pStyle w:val="a6"/>
+        <w:numPr>
+          <w:ilvl w:val="0"/>
+          <w:numId w:val="1"/>
+        </w:numPr>
+      </w:pPr>
+      <w:r>
+        <w:t xml:space="preserve">26/04/2020 </w:t>
+      </w:r>
+      <w:r>
+        <w:tab/>
+        <w:t>9:00-22:00</w:t>
+      </w:r>
+    </w:p>
+    <w:p>
+      <w:pPr>
+        <w:pStyle w:val="a6"/>
+      </w:pPr>
+      <w:r>
+        <w:t>Polishing design document. Polishing research report.</w:t>
+      </w:r>
+      <w:r>
+        <w:t xml:space="preserve"> Application – implementing socket module to the code, adding additional .py file for sending and receiving information via TCP, polishing graphs(adding y axis’ labels), testing app on server.</w:t>
       </w:r>
     </w:p>
     <w:p/>
@@ -1000,7 +1051,7 @@
     </w:p>
     <w:p>
       <w:pPr>
-        <w:pStyle w:val="Heading1"/>
+        <w:pStyle w:val="1"/>
       </w:pPr>
       <w:r>
         <w:lastRenderedPageBreak/>
@@ -1009,7 +1060,7 @@
     </w:p>
     <w:tbl>
       <w:tblPr>
-        <w:tblStyle w:val="TableGrid"/>
+        <w:tblStyle w:val="a5"/>
         <w:tblW w:w="0" w:type="auto"/>
         <w:tblLook w:val="04A0" w:firstRow="1" w:lastRow="0" w:firstColumn="1" w:lastColumn="0" w:noHBand="0" w:noVBand="1"/>
       </w:tblPr>
@@ -1226,7 +1277,7 @@
 </file>
 
 <file path=word/endnotes.xml><?xml version="1.0" encoding="utf-8"?>
-<w:endnotes xmlns:wpc="http://schemas.microsoft.com/office/word/2010/wordprocessingCanvas" xmlns:cx="http://schemas.microsoft.com/office/drawing/2014/chartex" xmlns:cx1="http://schemas.microsoft.com/office/drawing/2015/9/8/chartex" xmlns:cx2="http://schemas.microsoft.com/office/drawing/2015/10/21/chartex" xmlns:cx3="http://schemas.microsoft.com/office/drawing/2016/5/9/chartex" xmlns:cx4="http://schemas.microsoft.com/office/drawing/2016/5/10/chartex" xmlns:cx5="http://schemas.microsoft.com/office/drawing/2016/5/11/chartex" xmlns:cx6="http://schemas.microsoft.com/office/drawing/2016/5/12/chartex" xmlns:cx7="http://schemas.microsoft.com/office/drawing/2016/5/13/chartex" xmlns:cx8="http://schemas.microsoft.com/office/drawing/2016/5/14/chartex" xmlns:mc="http://schemas.openxmlformats.org/markup-compatibility/2006" xmlns:aink="http://schemas.microsoft.com/office/drawing/2016/ink" xmlns:am3d="http://schemas.microsoft.com/office/drawing/2017/model3d" xmlns:o="urn:schemas-microsoft-com:office:office" xmlns:r="http://schemas.openxmlformats.org/officeDocument/2006/relationships" xmlns:m="http://schemas.openxmlformats.org/officeDocument/2006/math" xmlns:v="urn:schemas-microsoft-com:vml" xmlns:wp14="http://schemas.microsoft.com/office/word/2010/wordprocessingDrawing" xmlns:wp="http://schemas.openxmlformats.org/drawingml/2006/wordprocessingDrawing" xmlns:w10="urn:schemas-microsoft-com:office:word" xmlns:w="http://schemas.openxmlformats.org/wordprocessingml/2006/main" xmlns:w14="http://schemas.microsoft.com/office/word/2010/wordml" xmlns:w15="http://schemas.microsoft.com/office/word/2012/wordml" xmlns:w16cid="http://schemas.microsoft.com/office/word/2016/wordml/cid" xmlns:w16se="http://schemas.microsoft.com/office/word/2015/wordml/symex" xmlns:wpg="http://schemas.microsoft.com/office/word/2010/wordprocessingGroup" xmlns:wpi="http://schemas.microsoft.com/office/word/2010/wordprocessingInk" xmlns:wne="http://schemas.microsoft.com/office/word/2006/wordml" xmlns:wps="http://schemas.microsoft.com/office/word/2010/wordprocessingShape" mc:Ignorable="w14 w15 w16se w16cid wp14">
+<w:endnotes xmlns:wpc="http://schemas.microsoft.com/office/word/2010/wordprocessingCanvas" xmlns:cx="http://schemas.microsoft.com/office/drawing/2014/chartex" xmlns:cx1="http://schemas.microsoft.com/office/drawing/2015/9/8/chartex" xmlns:cx2="http://schemas.microsoft.com/office/drawing/2015/10/21/chartex" xmlns:cx3="http://schemas.microsoft.com/office/drawing/2016/5/9/chartex" xmlns:cx4="http://schemas.microsoft.com/office/drawing/2016/5/10/chartex" xmlns:cx5="http://schemas.microsoft.com/office/drawing/2016/5/11/chartex" xmlns:cx6="http://schemas.microsoft.com/office/drawing/2016/5/12/chartex" xmlns:cx7="http://schemas.microsoft.com/office/drawing/2016/5/13/chartex" xmlns:cx8="http://schemas.microsoft.com/office/drawing/2016/5/14/chartex" xmlns:mc="http://schemas.openxmlformats.org/markup-compatibility/2006" xmlns:aink="http://schemas.microsoft.com/office/drawing/2016/ink" xmlns:am3d="http://schemas.microsoft.com/office/drawing/2017/model3d" xmlns:o="urn:schemas-microsoft-com:office:office" xmlns:r="http://schemas.openxmlformats.org/officeDocument/2006/relationships" xmlns:m="http://schemas.openxmlformats.org/officeDocument/2006/math" xmlns:v="urn:schemas-microsoft-com:vml" xmlns:wp14="http://schemas.microsoft.com/office/word/2010/wordprocessingDrawing" xmlns:wp="http://schemas.openxmlformats.org/drawingml/2006/wordprocessingDrawing" xmlns:w10="urn:schemas-microsoft-com:office:word" xmlns:w="http://schemas.openxmlformats.org/wordprocessingml/2006/main" xmlns:w14="http://schemas.microsoft.com/office/word/2010/wordml" xmlns:w15="http://schemas.microsoft.com/office/word/2012/wordml" xmlns:w16cex="http://schemas.microsoft.com/office/word/2018/wordml/cex" xmlns:w16cid="http://schemas.microsoft.com/office/word/2016/wordml/cid" xmlns:w16="http://schemas.microsoft.com/office/word/2018/wordml" xmlns:w16se="http://schemas.microsoft.com/office/word/2015/wordml/symex" xmlns:wpg="http://schemas.microsoft.com/office/word/2010/wordprocessingGroup" xmlns:wpi="http://schemas.microsoft.com/office/word/2010/wordprocessingInk" xmlns:wne="http://schemas.microsoft.com/office/word/2006/wordml" xmlns:wps="http://schemas.microsoft.com/office/word/2010/wordprocessingShape" mc:Ignorable="w14 w15 w16se w16cid w16 w16cex wp14">
   <w:endnote w:type="separator" w:id="-1">
     <w:p>
       <w:pPr>
@@ -1251,20 +1302,20 @@
 </file>
 
 <file path=word/footer1.xml><?xml version="1.0" encoding="utf-8"?>
-<w:ftr xmlns:wpc="http://schemas.microsoft.com/office/word/2010/wordprocessingCanvas" xmlns:cx="http://schemas.microsoft.com/office/drawing/2014/chartex" xmlns:cx1="http://schemas.microsoft.com/office/drawing/2015/9/8/chartex" xmlns:cx2="http://schemas.microsoft.com/office/drawing/2015/10/21/chartex" xmlns:cx3="http://schemas.microsoft.com/office/drawing/2016/5/9/chartex" xmlns:cx4="http://schemas.microsoft.com/office/drawing/2016/5/10/chartex" xmlns:cx5="http://schemas.microsoft.com/office/drawing/2016/5/11/chartex" xmlns:cx6="http://schemas.microsoft.com/office/drawing/2016/5/12/chartex" xmlns:cx7="http://schemas.microsoft.com/office/drawing/2016/5/13/chartex" xmlns:cx8="http://schemas.microsoft.com/office/drawing/2016/5/14/chartex" xmlns:mc="http://schemas.openxmlformats.org/markup-compatibility/2006" xmlns:aink="http://schemas.microsoft.com/office/drawing/2016/ink" xmlns:am3d="http://schemas.microsoft.com/office/drawing/2017/model3d" xmlns:o="urn:schemas-microsoft-com:office:office" xmlns:r="http://schemas.openxmlformats.org/officeDocument/2006/relationships" xmlns:m="http://schemas.openxmlformats.org/officeDocument/2006/math" xmlns:v="urn:schemas-microsoft-com:vml" xmlns:wp14="http://schemas.microsoft.com/office/word/2010/wordprocessingDrawing" xmlns:wp="http://schemas.openxmlformats.org/drawingml/2006/wordprocessingDrawing" xmlns:w10="urn:schemas-microsoft-com:office:word" xmlns:w="http://schemas.openxmlformats.org/wordprocessingml/2006/main" xmlns:w14="http://schemas.microsoft.com/office/word/2010/wordml" xmlns:w15="http://schemas.microsoft.com/office/word/2012/wordml" xmlns:w16cid="http://schemas.microsoft.com/office/word/2016/wordml/cid" xmlns:w16se="http://schemas.microsoft.com/office/word/2015/wordml/symex" xmlns:wpg="http://schemas.microsoft.com/office/word/2010/wordprocessingGroup" xmlns:wpi="http://schemas.microsoft.com/office/word/2010/wordprocessingInk" xmlns:wne="http://schemas.microsoft.com/office/word/2006/wordml" xmlns:wps="http://schemas.microsoft.com/office/word/2010/wordprocessingShape" mc:Ignorable="w14 w15 w16se w16cid wp14">
+<w:ftr xmlns:wpc="http://schemas.microsoft.com/office/word/2010/wordprocessingCanvas" xmlns:cx="http://schemas.microsoft.com/office/drawing/2014/chartex" xmlns:cx1="http://schemas.microsoft.com/office/drawing/2015/9/8/chartex" xmlns:cx2="http://schemas.microsoft.com/office/drawing/2015/10/21/chartex" xmlns:cx3="http://schemas.microsoft.com/office/drawing/2016/5/9/chartex" xmlns:cx4="http://schemas.microsoft.com/office/drawing/2016/5/10/chartex" xmlns:cx5="http://schemas.microsoft.com/office/drawing/2016/5/11/chartex" xmlns:cx6="http://schemas.microsoft.com/office/drawing/2016/5/12/chartex" xmlns:cx7="http://schemas.microsoft.com/office/drawing/2016/5/13/chartex" xmlns:cx8="http://schemas.microsoft.com/office/drawing/2016/5/14/chartex" xmlns:mc="http://schemas.openxmlformats.org/markup-compatibility/2006" xmlns:aink="http://schemas.microsoft.com/office/drawing/2016/ink" xmlns:am3d="http://schemas.microsoft.com/office/drawing/2017/model3d" xmlns:o="urn:schemas-microsoft-com:office:office" xmlns:r="http://schemas.openxmlformats.org/officeDocument/2006/relationships" xmlns:m="http://schemas.openxmlformats.org/officeDocument/2006/math" xmlns:v="urn:schemas-microsoft-com:vml" xmlns:wp14="http://schemas.microsoft.com/office/word/2010/wordprocessingDrawing" xmlns:wp="http://schemas.openxmlformats.org/drawingml/2006/wordprocessingDrawing" xmlns:w10="urn:schemas-microsoft-com:office:word" xmlns:w="http://schemas.openxmlformats.org/wordprocessingml/2006/main" xmlns:w14="http://schemas.microsoft.com/office/word/2010/wordml" xmlns:w15="http://schemas.microsoft.com/office/word/2012/wordml" xmlns:w16cex="http://schemas.microsoft.com/office/word/2018/wordml/cex" xmlns:w16cid="http://schemas.microsoft.com/office/word/2016/wordml/cid" xmlns:w16="http://schemas.microsoft.com/office/word/2018/wordml" xmlns:w16se="http://schemas.microsoft.com/office/word/2015/wordml/symex" xmlns:wpg="http://schemas.microsoft.com/office/word/2010/wordprocessingGroup" xmlns:wpi="http://schemas.microsoft.com/office/word/2010/wordprocessingInk" xmlns:wne="http://schemas.microsoft.com/office/word/2006/wordml" xmlns:wps="http://schemas.microsoft.com/office/word/2010/wordprocessingShape" mc:Ignorable="w14 w15 w16se w16cid w16 w16cex wp14">
   <w:p>
     <w:pPr>
-      <w:pStyle w:val="Footer"/>
+      <w:pStyle w:val="a9"/>
     </w:pPr>
   </w:p>
 </w:ftr>
 </file>
 
 <file path=word/footer2.xml><?xml version="1.0" encoding="utf-8"?>
-<w:ftr xmlns:wpc="http://schemas.microsoft.com/office/word/2010/wordprocessingCanvas" xmlns:cx="http://schemas.microsoft.com/office/drawing/2014/chartex" xmlns:cx1="http://schemas.microsoft.com/office/drawing/2015/9/8/chartex" xmlns:cx2="http://schemas.microsoft.com/office/drawing/2015/10/21/chartex" xmlns:cx3="http://schemas.microsoft.com/office/drawing/2016/5/9/chartex" xmlns:cx4="http://schemas.microsoft.com/office/drawing/2016/5/10/chartex" xmlns:cx5="http://schemas.microsoft.com/office/drawing/2016/5/11/chartex" xmlns:cx6="http://schemas.microsoft.com/office/drawing/2016/5/12/chartex" xmlns:cx7="http://schemas.microsoft.com/office/drawing/2016/5/13/chartex" xmlns:cx8="http://schemas.microsoft.com/office/drawing/2016/5/14/chartex" xmlns:mc="http://schemas.openxmlformats.org/markup-compatibility/2006" xmlns:aink="http://schemas.microsoft.com/office/drawing/2016/ink" xmlns:am3d="http://schemas.microsoft.com/office/drawing/2017/model3d" xmlns:o="urn:schemas-microsoft-com:office:office" xmlns:r="http://schemas.openxmlformats.org/officeDocument/2006/relationships" xmlns:m="http://schemas.openxmlformats.org/officeDocument/2006/math" xmlns:v="urn:schemas-microsoft-com:vml" xmlns:wp14="http://schemas.microsoft.com/office/word/2010/wordprocessingDrawing" xmlns:wp="http://schemas.openxmlformats.org/drawingml/2006/wordprocessingDrawing" xmlns:w10="urn:schemas-microsoft-com:office:word" xmlns:w="http://schemas.openxmlformats.org/wordprocessingml/2006/main" xmlns:w14="http://schemas.microsoft.com/office/word/2010/wordml" xmlns:w15="http://schemas.microsoft.com/office/word/2012/wordml" xmlns:w16cid="http://schemas.microsoft.com/office/word/2016/wordml/cid" xmlns:w16se="http://schemas.microsoft.com/office/word/2015/wordml/symex" xmlns:wpg="http://schemas.microsoft.com/office/word/2010/wordprocessingGroup" xmlns:wpi="http://schemas.microsoft.com/office/word/2010/wordprocessingInk" xmlns:wne="http://schemas.microsoft.com/office/word/2006/wordml" xmlns:wps="http://schemas.microsoft.com/office/word/2010/wordprocessingShape" mc:Ignorable="w14 w15 w16se w16cid wp14">
+<w:ftr xmlns:wpc="http://schemas.microsoft.com/office/word/2010/wordprocessingCanvas" xmlns:cx="http://schemas.microsoft.com/office/drawing/2014/chartex" xmlns:cx1="http://schemas.microsoft.com/office/drawing/2015/9/8/chartex" xmlns:cx2="http://schemas.microsoft.com/office/drawing/2015/10/21/chartex" xmlns:cx3="http://schemas.microsoft.com/office/drawing/2016/5/9/chartex" xmlns:cx4="http://schemas.microsoft.com/office/drawing/2016/5/10/chartex" xmlns:cx5="http://schemas.microsoft.com/office/drawing/2016/5/11/chartex" xmlns:cx6="http://schemas.microsoft.com/office/drawing/2016/5/12/chartex" xmlns:cx7="http://schemas.microsoft.com/office/drawing/2016/5/13/chartex" xmlns:cx8="http://schemas.microsoft.com/office/drawing/2016/5/14/chartex" xmlns:mc="http://schemas.openxmlformats.org/markup-compatibility/2006" xmlns:aink="http://schemas.microsoft.com/office/drawing/2016/ink" xmlns:am3d="http://schemas.microsoft.com/office/drawing/2017/model3d" xmlns:o="urn:schemas-microsoft-com:office:office" xmlns:r="http://schemas.openxmlformats.org/officeDocument/2006/relationships" xmlns:m="http://schemas.openxmlformats.org/officeDocument/2006/math" xmlns:v="urn:schemas-microsoft-com:vml" xmlns:wp14="http://schemas.microsoft.com/office/word/2010/wordprocessingDrawing" xmlns:wp="http://schemas.openxmlformats.org/drawingml/2006/wordprocessingDrawing" xmlns:w10="urn:schemas-microsoft-com:office:word" xmlns:w="http://schemas.openxmlformats.org/wordprocessingml/2006/main" xmlns:w14="http://schemas.microsoft.com/office/word/2010/wordml" xmlns:w15="http://schemas.microsoft.com/office/word/2012/wordml" xmlns:w16cex="http://schemas.microsoft.com/office/word/2018/wordml/cex" xmlns:w16cid="http://schemas.microsoft.com/office/word/2016/wordml/cid" xmlns:w16="http://schemas.microsoft.com/office/word/2018/wordml" xmlns:w16se="http://schemas.microsoft.com/office/word/2015/wordml/symex" xmlns:wpg="http://schemas.microsoft.com/office/word/2010/wordprocessingGroup" xmlns:wpi="http://schemas.microsoft.com/office/word/2010/wordprocessingInk" xmlns:wne="http://schemas.microsoft.com/office/word/2006/wordml" xmlns:wps="http://schemas.microsoft.com/office/word/2010/wordprocessingShape" mc:Ignorable="w14 w15 w16se w16cid w16 w16cex wp14">
   <w:p>
     <w:pPr>
-      <w:pStyle w:val="Footer"/>
+      <w:pStyle w:val="a9"/>
     </w:pPr>
     <w:r>
       <w:t>Case Study</w:t>
@@ -1272,7 +1323,7 @@
   </w:p>
   <w:p>
     <w:pPr>
-      <w:pStyle w:val="Footer"/>
+      <w:pStyle w:val="a9"/>
     </w:pPr>
     <w:r>
       <w:t>Research Report</w:t>
@@ -1280,7 +1331,7 @@
   </w:p>
   <w:p>
     <w:pPr>
-      <w:pStyle w:val="Footer"/>
+      <w:pStyle w:val="a9"/>
     </w:pPr>
     <w:r>
       <w:t>Ver. 1.0</w:t>
@@ -1290,17 +1341,17 @@
 </file>
 
 <file path=word/footer3.xml><?xml version="1.0" encoding="utf-8"?>
-<w:ftr xmlns:wpc="http://schemas.microsoft.com/office/word/2010/wordprocessingCanvas" xmlns:cx="http://schemas.microsoft.com/office/drawing/2014/chartex" xmlns:cx1="http://schemas.microsoft.com/office/drawing/2015/9/8/chartex" xmlns:cx2="http://schemas.microsoft.com/office/drawing/2015/10/21/chartex" xmlns:cx3="http://schemas.microsoft.com/office/drawing/2016/5/9/chartex" xmlns:cx4="http://schemas.microsoft.com/office/drawing/2016/5/10/chartex" xmlns:cx5="http://schemas.microsoft.com/office/drawing/2016/5/11/chartex" xmlns:cx6="http://schemas.microsoft.com/office/drawing/2016/5/12/chartex" xmlns:cx7="http://schemas.microsoft.com/office/drawing/2016/5/13/chartex" xmlns:cx8="http://schemas.microsoft.com/office/drawing/2016/5/14/chartex" xmlns:mc="http://schemas.openxmlformats.org/markup-compatibility/2006" xmlns:aink="http://schemas.microsoft.com/office/drawing/2016/ink" xmlns:am3d="http://schemas.microsoft.com/office/drawing/2017/model3d" xmlns:o="urn:schemas-microsoft-com:office:office" xmlns:r="http://schemas.openxmlformats.org/officeDocument/2006/relationships" xmlns:m="http://schemas.openxmlformats.org/officeDocument/2006/math" xmlns:v="urn:schemas-microsoft-com:vml" xmlns:wp14="http://schemas.microsoft.com/office/word/2010/wordprocessingDrawing" xmlns:wp="http://schemas.openxmlformats.org/drawingml/2006/wordprocessingDrawing" xmlns:w10="urn:schemas-microsoft-com:office:word" xmlns:w="http://schemas.openxmlformats.org/wordprocessingml/2006/main" xmlns:w14="http://schemas.microsoft.com/office/word/2010/wordml" xmlns:w15="http://schemas.microsoft.com/office/word/2012/wordml" xmlns:w16cid="http://schemas.microsoft.com/office/word/2016/wordml/cid" xmlns:w16se="http://schemas.microsoft.com/office/word/2015/wordml/symex" xmlns:wpg="http://schemas.microsoft.com/office/word/2010/wordprocessingGroup" xmlns:wpi="http://schemas.microsoft.com/office/word/2010/wordprocessingInk" xmlns:wne="http://schemas.microsoft.com/office/word/2006/wordml" xmlns:wps="http://schemas.microsoft.com/office/word/2010/wordprocessingShape" mc:Ignorable="w14 w15 w16se w16cid wp14">
+<w:ftr xmlns:wpc="http://schemas.microsoft.com/office/word/2010/wordprocessingCanvas" xmlns:cx="http://schemas.microsoft.com/office/drawing/2014/chartex" xmlns:cx1="http://schemas.microsoft.com/office/drawing/2015/9/8/chartex" xmlns:cx2="http://schemas.microsoft.com/office/drawing/2015/10/21/chartex" xmlns:cx3="http://schemas.microsoft.com/office/drawing/2016/5/9/chartex" xmlns:cx4="http://schemas.microsoft.com/office/drawing/2016/5/10/chartex" xmlns:cx5="http://schemas.microsoft.com/office/drawing/2016/5/11/chartex" xmlns:cx6="http://schemas.microsoft.com/office/drawing/2016/5/12/chartex" xmlns:cx7="http://schemas.microsoft.com/office/drawing/2016/5/13/chartex" xmlns:cx8="http://schemas.microsoft.com/office/drawing/2016/5/14/chartex" xmlns:mc="http://schemas.openxmlformats.org/markup-compatibility/2006" xmlns:aink="http://schemas.microsoft.com/office/drawing/2016/ink" xmlns:am3d="http://schemas.microsoft.com/office/drawing/2017/model3d" xmlns:o="urn:schemas-microsoft-com:office:office" xmlns:r="http://schemas.openxmlformats.org/officeDocument/2006/relationships" xmlns:m="http://schemas.openxmlformats.org/officeDocument/2006/math" xmlns:v="urn:schemas-microsoft-com:vml" xmlns:wp14="http://schemas.microsoft.com/office/word/2010/wordprocessingDrawing" xmlns:wp="http://schemas.openxmlformats.org/drawingml/2006/wordprocessingDrawing" xmlns:w10="urn:schemas-microsoft-com:office:word" xmlns:w="http://schemas.openxmlformats.org/wordprocessingml/2006/main" xmlns:w14="http://schemas.microsoft.com/office/word/2010/wordml" xmlns:w15="http://schemas.microsoft.com/office/word/2012/wordml" xmlns:w16cex="http://schemas.microsoft.com/office/word/2018/wordml/cex" xmlns:w16cid="http://schemas.microsoft.com/office/word/2016/wordml/cid" xmlns:w16="http://schemas.microsoft.com/office/word/2018/wordml" xmlns:w16se="http://schemas.microsoft.com/office/word/2015/wordml/symex" xmlns:wpg="http://schemas.microsoft.com/office/word/2010/wordprocessingGroup" xmlns:wpi="http://schemas.microsoft.com/office/word/2010/wordprocessingInk" xmlns:wne="http://schemas.microsoft.com/office/word/2006/wordml" xmlns:wps="http://schemas.microsoft.com/office/word/2010/wordprocessingShape" mc:Ignorable="w14 w15 w16se w16cid w16 w16cex wp14">
   <w:p>
     <w:pPr>
-      <w:pStyle w:val="Footer"/>
+      <w:pStyle w:val="a9"/>
     </w:pPr>
   </w:p>
 </w:ftr>
 </file>
 
 <file path=word/footnotes.xml><?xml version="1.0" encoding="utf-8"?>
-<w:footnotes xmlns:wpc="http://schemas.microsoft.com/office/word/2010/wordprocessingCanvas" xmlns:cx="http://schemas.microsoft.com/office/drawing/2014/chartex" xmlns:cx1="http://schemas.microsoft.com/office/drawing/2015/9/8/chartex" xmlns:cx2="http://schemas.microsoft.com/office/drawing/2015/10/21/chartex" xmlns:cx3="http://schemas.microsoft.com/office/drawing/2016/5/9/chartex" xmlns:cx4="http://schemas.microsoft.com/office/drawing/2016/5/10/chartex" xmlns:cx5="http://schemas.microsoft.com/office/drawing/2016/5/11/chartex" xmlns:cx6="http://schemas.microsoft.com/office/drawing/2016/5/12/chartex" xmlns:cx7="http://schemas.microsoft.com/office/drawing/2016/5/13/chartex" xmlns:cx8="http://schemas.microsoft.com/office/drawing/2016/5/14/chartex" xmlns:mc="http://schemas.openxmlformats.org/markup-compatibility/2006" xmlns:aink="http://schemas.microsoft.com/office/drawing/2016/ink" xmlns:am3d="http://schemas.microsoft.com/office/drawing/2017/model3d" xmlns:o="urn:schemas-microsoft-com:office:office" xmlns:r="http://schemas.openxmlformats.org/officeDocument/2006/relationships" xmlns:m="http://schemas.openxmlformats.org/officeDocument/2006/math" xmlns:v="urn:schemas-microsoft-com:vml" xmlns:wp14="http://schemas.microsoft.com/office/word/2010/wordprocessingDrawing" xmlns:wp="http://schemas.openxmlformats.org/drawingml/2006/wordprocessingDrawing" xmlns:w10="urn:schemas-microsoft-com:office:word" xmlns:w="http://schemas.openxmlformats.org/wordprocessingml/2006/main" xmlns:w14="http://schemas.microsoft.com/office/word/2010/wordml" xmlns:w15="http://schemas.microsoft.com/office/word/2012/wordml" xmlns:w16cid="http://schemas.microsoft.com/office/word/2016/wordml/cid" xmlns:w16se="http://schemas.microsoft.com/office/word/2015/wordml/symex" xmlns:wpg="http://schemas.microsoft.com/office/word/2010/wordprocessingGroup" xmlns:wpi="http://schemas.microsoft.com/office/word/2010/wordprocessingInk" xmlns:wne="http://schemas.microsoft.com/office/word/2006/wordml" xmlns:wps="http://schemas.microsoft.com/office/word/2010/wordprocessingShape" mc:Ignorable="w14 w15 w16se w16cid wp14">
+<w:footnotes xmlns:wpc="http://schemas.microsoft.com/office/word/2010/wordprocessingCanvas" xmlns:cx="http://schemas.microsoft.com/office/drawing/2014/chartex" xmlns:cx1="http://schemas.microsoft.com/office/drawing/2015/9/8/chartex" xmlns:cx2="http://schemas.microsoft.com/office/drawing/2015/10/21/chartex" xmlns:cx3="http://schemas.microsoft.com/office/drawing/2016/5/9/chartex" xmlns:cx4="http://schemas.microsoft.com/office/drawing/2016/5/10/chartex" xmlns:cx5="http://schemas.microsoft.com/office/drawing/2016/5/11/chartex" xmlns:cx6="http://schemas.microsoft.com/office/drawing/2016/5/12/chartex" xmlns:cx7="http://schemas.microsoft.com/office/drawing/2016/5/13/chartex" xmlns:cx8="http://schemas.microsoft.com/office/drawing/2016/5/14/chartex" xmlns:mc="http://schemas.openxmlformats.org/markup-compatibility/2006" xmlns:aink="http://schemas.microsoft.com/office/drawing/2016/ink" xmlns:am3d="http://schemas.microsoft.com/office/drawing/2017/model3d" xmlns:o="urn:schemas-microsoft-com:office:office" xmlns:r="http://schemas.openxmlformats.org/officeDocument/2006/relationships" xmlns:m="http://schemas.openxmlformats.org/officeDocument/2006/math" xmlns:v="urn:schemas-microsoft-com:vml" xmlns:wp14="http://schemas.microsoft.com/office/word/2010/wordprocessingDrawing" xmlns:wp="http://schemas.openxmlformats.org/drawingml/2006/wordprocessingDrawing" xmlns:w10="urn:schemas-microsoft-com:office:word" xmlns:w="http://schemas.openxmlformats.org/wordprocessingml/2006/main" xmlns:w14="http://schemas.microsoft.com/office/word/2010/wordml" xmlns:w15="http://schemas.microsoft.com/office/word/2012/wordml" xmlns:w16cex="http://schemas.microsoft.com/office/word/2018/wordml/cex" xmlns:w16cid="http://schemas.microsoft.com/office/word/2016/wordml/cid" xmlns:w16="http://schemas.microsoft.com/office/word/2018/wordml" xmlns:w16se="http://schemas.microsoft.com/office/word/2015/wordml/symex" xmlns:wpg="http://schemas.microsoft.com/office/word/2010/wordprocessingGroup" xmlns:wpi="http://schemas.microsoft.com/office/word/2010/wordprocessingInk" xmlns:wne="http://schemas.microsoft.com/office/word/2006/wordml" xmlns:wps="http://schemas.microsoft.com/office/word/2010/wordprocessingShape" mc:Ignorable="w14 w15 w16se w16cid w16 w16cex wp14">
   <w:footnote w:type="separator" w:id="-1">
     <w:p>
       <w:pPr>
@@ -1325,37 +1376,37 @@
 </file>
 
 <file path=word/header1.xml><?xml version="1.0" encoding="utf-8"?>
-<w:hdr xmlns:wpc="http://schemas.microsoft.com/office/word/2010/wordprocessingCanvas" xmlns:cx="http://schemas.microsoft.com/office/drawing/2014/chartex" xmlns:cx1="http://schemas.microsoft.com/office/drawing/2015/9/8/chartex" xmlns:cx2="http://schemas.microsoft.com/office/drawing/2015/10/21/chartex" xmlns:cx3="http://schemas.microsoft.com/office/drawing/2016/5/9/chartex" xmlns:cx4="http://schemas.microsoft.com/office/drawing/2016/5/10/chartex" xmlns:cx5="http://schemas.microsoft.com/office/drawing/2016/5/11/chartex" xmlns:cx6="http://schemas.microsoft.com/office/drawing/2016/5/12/chartex" xmlns:cx7="http://schemas.microsoft.com/office/drawing/2016/5/13/chartex" xmlns:cx8="http://schemas.microsoft.com/office/drawing/2016/5/14/chartex" xmlns:mc="http://schemas.openxmlformats.org/markup-compatibility/2006" xmlns:aink="http://schemas.microsoft.com/office/drawing/2016/ink" xmlns:am3d="http://schemas.microsoft.com/office/drawing/2017/model3d" xmlns:o="urn:schemas-microsoft-com:office:office" xmlns:r="http://schemas.openxmlformats.org/officeDocument/2006/relationships" xmlns:m="http://schemas.openxmlformats.org/officeDocument/2006/math" xmlns:v="urn:schemas-microsoft-com:vml" xmlns:wp14="http://schemas.microsoft.com/office/word/2010/wordprocessingDrawing" xmlns:wp="http://schemas.openxmlformats.org/drawingml/2006/wordprocessingDrawing" xmlns:w10="urn:schemas-microsoft-com:office:word" xmlns:w="http://schemas.openxmlformats.org/wordprocessingml/2006/main" xmlns:w14="http://schemas.microsoft.com/office/word/2010/wordml" xmlns:w15="http://schemas.microsoft.com/office/word/2012/wordml" xmlns:w16cid="http://schemas.microsoft.com/office/word/2016/wordml/cid" xmlns:w16se="http://schemas.microsoft.com/office/word/2015/wordml/symex" xmlns:wpg="http://schemas.microsoft.com/office/word/2010/wordprocessingGroup" xmlns:wpi="http://schemas.microsoft.com/office/word/2010/wordprocessingInk" xmlns:wne="http://schemas.microsoft.com/office/word/2006/wordml" xmlns:wps="http://schemas.microsoft.com/office/word/2010/wordprocessingShape" mc:Ignorable="w14 w15 w16se w16cid wp14">
+<w:hdr xmlns:wpc="http://schemas.microsoft.com/office/word/2010/wordprocessingCanvas" xmlns:cx="http://schemas.microsoft.com/office/drawing/2014/chartex" xmlns:cx1="http://schemas.microsoft.com/office/drawing/2015/9/8/chartex" xmlns:cx2="http://schemas.microsoft.com/office/drawing/2015/10/21/chartex" xmlns:cx3="http://schemas.microsoft.com/office/drawing/2016/5/9/chartex" xmlns:cx4="http://schemas.microsoft.com/office/drawing/2016/5/10/chartex" xmlns:cx5="http://schemas.microsoft.com/office/drawing/2016/5/11/chartex" xmlns:cx6="http://schemas.microsoft.com/office/drawing/2016/5/12/chartex" xmlns:cx7="http://schemas.microsoft.com/office/drawing/2016/5/13/chartex" xmlns:cx8="http://schemas.microsoft.com/office/drawing/2016/5/14/chartex" xmlns:mc="http://schemas.openxmlformats.org/markup-compatibility/2006" xmlns:aink="http://schemas.microsoft.com/office/drawing/2016/ink" xmlns:am3d="http://schemas.microsoft.com/office/drawing/2017/model3d" xmlns:o="urn:schemas-microsoft-com:office:office" xmlns:r="http://schemas.openxmlformats.org/officeDocument/2006/relationships" xmlns:m="http://schemas.openxmlformats.org/officeDocument/2006/math" xmlns:v="urn:schemas-microsoft-com:vml" xmlns:wp14="http://schemas.microsoft.com/office/word/2010/wordprocessingDrawing" xmlns:wp="http://schemas.openxmlformats.org/drawingml/2006/wordprocessingDrawing" xmlns:w10="urn:schemas-microsoft-com:office:word" xmlns:w="http://schemas.openxmlformats.org/wordprocessingml/2006/main" xmlns:w14="http://schemas.microsoft.com/office/word/2010/wordml" xmlns:w15="http://schemas.microsoft.com/office/word/2012/wordml" xmlns:w16cex="http://schemas.microsoft.com/office/word/2018/wordml/cex" xmlns:w16cid="http://schemas.microsoft.com/office/word/2016/wordml/cid" xmlns:w16="http://schemas.microsoft.com/office/word/2018/wordml" xmlns:w16se="http://schemas.microsoft.com/office/word/2015/wordml/symex" xmlns:wpg="http://schemas.microsoft.com/office/word/2010/wordprocessingGroup" xmlns:wpi="http://schemas.microsoft.com/office/word/2010/wordprocessingInk" xmlns:wne="http://schemas.microsoft.com/office/word/2006/wordml" xmlns:wps="http://schemas.microsoft.com/office/word/2010/wordprocessingShape" mc:Ignorable="w14 w15 w16se w16cid w16 w16cex wp14">
   <w:p>
     <w:pPr>
-      <w:pStyle w:val="Header"/>
+      <w:pStyle w:val="a7"/>
     </w:pPr>
   </w:p>
 </w:hdr>
 </file>
 
 <file path=word/header2.xml><?xml version="1.0" encoding="utf-8"?>
-<w:hdr xmlns:wpc="http://schemas.microsoft.com/office/word/2010/wordprocessingCanvas" xmlns:cx="http://schemas.microsoft.com/office/drawing/2014/chartex" xmlns:cx1="http://schemas.microsoft.com/office/drawing/2015/9/8/chartex" xmlns:cx2="http://schemas.microsoft.com/office/drawing/2015/10/21/chartex" xmlns:cx3="http://schemas.microsoft.com/office/drawing/2016/5/9/chartex" xmlns:cx4="http://schemas.microsoft.com/office/drawing/2016/5/10/chartex" xmlns:cx5="http://schemas.microsoft.com/office/drawing/2016/5/11/chartex" xmlns:cx6="http://schemas.microsoft.com/office/drawing/2016/5/12/chartex" xmlns:cx7="http://schemas.microsoft.com/office/drawing/2016/5/13/chartex" xmlns:cx8="http://schemas.microsoft.com/office/drawing/2016/5/14/chartex" xmlns:mc="http://schemas.openxmlformats.org/markup-compatibility/2006" xmlns:aink="http://schemas.microsoft.com/office/drawing/2016/ink" xmlns:am3d="http://schemas.microsoft.com/office/drawing/2017/model3d" xmlns:o="urn:schemas-microsoft-com:office:office" xmlns:r="http://schemas.openxmlformats.org/officeDocument/2006/relationships" xmlns:m="http://schemas.openxmlformats.org/officeDocument/2006/math" xmlns:v="urn:schemas-microsoft-com:vml" xmlns:wp14="http://schemas.microsoft.com/office/word/2010/wordprocessingDrawing" xmlns:wp="http://schemas.openxmlformats.org/drawingml/2006/wordprocessingDrawing" xmlns:w10="urn:schemas-microsoft-com:office:word" xmlns:w="http://schemas.openxmlformats.org/wordprocessingml/2006/main" xmlns:w14="http://schemas.microsoft.com/office/word/2010/wordml" xmlns:w15="http://schemas.microsoft.com/office/word/2012/wordml" xmlns:w16cid="http://schemas.microsoft.com/office/word/2016/wordml/cid" xmlns:w16se="http://schemas.microsoft.com/office/word/2015/wordml/symex" xmlns:wpg="http://schemas.microsoft.com/office/word/2010/wordprocessingGroup" xmlns:wpi="http://schemas.microsoft.com/office/word/2010/wordprocessingInk" xmlns:wne="http://schemas.microsoft.com/office/word/2006/wordml" xmlns:wps="http://schemas.microsoft.com/office/word/2010/wordprocessingShape" mc:Ignorable="w14 w15 w16se w16cid wp14">
+<w:hdr xmlns:wpc="http://schemas.microsoft.com/office/word/2010/wordprocessingCanvas" xmlns:cx="http://schemas.microsoft.com/office/drawing/2014/chartex" xmlns:cx1="http://schemas.microsoft.com/office/drawing/2015/9/8/chartex" xmlns:cx2="http://schemas.microsoft.com/office/drawing/2015/10/21/chartex" xmlns:cx3="http://schemas.microsoft.com/office/drawing/2016/5/9/chartex" xmlns:cx4="http://schemas.microsoft.com/office/drawing/2016/5/10/chartex" xmlns:cx5="http://schemas.microsoft.com/office/drawing/2016/5/11/chartex" xmlns:cx6="http://schemas.microsoft.com/office/drawing/2016/5/12/chartex" xmlns:cx7="http://schemas.microsoft.com/office/drawing/2016/5/13/chartex" xmlns:cx8="http://schemas.microsoft.com/office/drawing/2016/5/14/chartex" xmlns:mc="http://schemas.openxmlformats.org/markup-compatibility/2006" xmlns:aink="http://schemas.microsoft.com/office/drawing/2016/ink" xmlns:am3d="http://schemas.microsoft.com/office/drawing/2017/model3d" xmlns:o="urn:schemas-microsoft-com:office:office" xmlns:r="http://schemas.openxmlformats.org/officeDocument/2006/relationships" xmlns:m="http://schemas.openxmlformats.org/officeDocument/2006/math" xmlns:v="urn:schemas-microsoft-com:vml" xmlns:wp14="http://schemas.microsoft.com/office/word/2010/wordprocessingDrawing" xmlns:wp="http://schemas.openxmlformats.org/drawingml/2006/wordprocessingDrawing" xmlns:w10="urn:schemas-microsoft-com:office:word" xmlns:w="http://schemas.openxmlformats.org/wordprocessingml/2006/main" xmlns:w14="http://schemas.microsoft.com/office/word/2010/wordml" xmlns:w15="http://schemas.microsoft.com/office/word/2012/wordml" xmlns:w16cex="http://schemas.microsoft.com/office/word/2018/wordml/cex" xmlns:w16cid="http://schemas.microsoft.com/office/word/2016/wordml/cid" xmlns:w16="http://schemas.microsoft.com/office/word/2018/wordml" xmlns:w16se="http://schemas.microsoft.com/office/word/2015/wordml/symex" xmlns:wpg="http://schemas.microsoft.com/office/word/2010/wordprocessingGroup" xmlns:wpi="http://schemas.microsoft.com/office/word/2010/wordprocessingInk" xmlns:wne="http://schemas.microsoft.com/office/word/2006/wordml" xmlns:wps="http://schemas.microsoft.com/office/word/2010/wordprocessingShape" mc:Ignorable="w14 w15 w16se w16cid w16 w16cex wp14">
   <w:p>
     <w:pPr>
-      <w:pStyle w:val="Header"/>
+      <w:pStyle w:val="a7"/>
     </w:pPr>
   </w:p>
 </w:hdr>
 </file>
 
 <file path=word/header3.xml><?xml version="1.0" encoding="utf-8"?>
-<w:hdr xmlns:wpc="http://schemas.microsoft.com/office/word/2010/wordprocessingCanvas" xmlns:cx="http://schemas.microsoft.com/office/drawing/2014/chartex" xmlns:cx1="http://schemas.microsoft.com/office/drawing/2015/9/8/chartex" xmlns:cx2="http://schemas.microsoft.com/office/drawing/2015/10/21/chartex" xmlns:cx3="http://schemas.microsoft.com/office/drawing/2016/5/9/chartex" xmlns:cx4="http://schemas.microsoft.com/office/drawing/2016/5/10/chartex" xmlns:cx5="http://schemas.microsoft.com/office/drawing/2016/5/11/chartex" xmlns:cx6="http://schemas.microsoft.com/office/drawing/2016/5/12/chartex" xmlns:cx7="http://schemas.microsoft.com/office/drawing/2016/5/13/chartex" xmlns:cx8="http://schemas.microsoft.com/office/drawing/2016/5/14/chartex" xmlns:mc="http://schemas.openxmlformats.org/markup-compatibility/2006" xmlns:aink="http://schemas.microsoft.com/office/drawing/2016/ink" xmlns:am3d="http://schemas.microsoft.com/office/drawing/2017/model3d" xmlns:o="urn:schemas-microsoft-com:office:office" xmlns:r="http://schemas.openxmlformats.org/officeDocument/2006/relationships" xmlns:m="http://schemas.openxmlformats.org/officeDocument/2006/math" xmlns:v="urn:schemas-microsoft-com:vml" xmlns:wp14="http://schemas.microsoft.com/office/word/2010/wordprocessingDrawing" xmlns:wp="http://schemas.openxmlformats.org/drawingml/2006/wordprocessingDrawing" xmlns:w10="urn:schemas-microsoft-com:office:word" xmlns:w="http://schemas.openxmlformats.org/wordprocessingml/2006/main" xmlns:w14="http://schemas.microsoft.com/office/word/2010/wordml" xmlns:w15="http://schemas.microsoft.com/office/word/2012/wordml" xmlns:w16cid="http://schemas.microsoft.com/office/word/2016/wordml/cid" xmlns:w16se="http://schemas.microsoft.com/office/word/2015/wordml/symex" xmlns:wpg="http://schemas.microsoft.com/office/word/2010/wordprocessingGroup" xmlns:wpi="http://schemas.microsoft.com/office/word/2010/wordprocessingInk" xmlns:wne="http://schemas.microsoft.com/office/word/2006/wordml" xmlns:wps="http://schemas.microsoft.com/office/word/2010/wordprocessingShape" mc:Ignorable="w14 w15 w16se w16cid wp14">
+<w:hdr xmlns:wpc="http://schemas.microsoft.com/office/word/2010/wordprocessingCanvas" xmlns:cx="http://schemas.microsoft.com/office/drawing/2014/chartex" xmlns:cx1="http://schemas.microsoft.com/office/drawing/2015/9/8/chartex" xmlns:cx2="http://schemas.microsoft.com/office/drawing/2015/10/21/chartex" xmlns:cx3="http://schemas.microsoft.com/office/drawing/2016/5/9/chartex" xmlns:cx4="http://schemas.microsoft.com/office/drawing/2016/5/10/chartex" xmlns:cx5="http://schemas.microsoft.com/office/drawing/2016/5/11/chartex" xmlns:cx6="http://schemas.microsoft.com/office/drawing/2016/5/12/chartex" xmlns:cx7="http://schemas.microsoft.com/office/drawing/2016/5/13/chartex" xmlns:cx8="http://schemas.microsoft.com/office/drawing/2016/5/14/chartex" xmlns:mc="http://schemas.openxmlformats.org/markup-compatibility/2006" xmlns:aink="http://schemas.microsoft.com/office/drawing/2016/ink" xmlns:am3d="http://schemas.microsoft.com/office/drawing/2017/model3d" xmlns:o="urn:schemas-microsoft-com:office:office" xmlns:r="http://schemas.openxmlformats.org/officeDocument/2006/relationships" xmlns:m="http://schemas.openxmlformats.org/officeDocument/2006/math" xmlns:v="urn:schemas-microsoft-com:vml" xmlns:wp14="http://schemas.microsoft.com/office/word/2010/wordprocessingDrawing" xmlns:wp="http://schemas.openxmlformats.org/drawingml/2006/wordprocessingDrawing" xmlns:w10="urn:schemas-microsoft-com:office:word" xmlns:w="http://schemas.openxmlformats.org/wordprocessingml/2006/main" xmlns:w14="http://schemas.microsoft.com/office/word/2010/wordml" xmlns:w15="http://schemas.microsoft.com/office/word/2012/wordml" xmlns:w16cex="http://schemas.microsoft.com/office/word/2018/wordml/cex" xmlns:w16cid="http://schemas.microsoft.com/office/word/2016/wordml/cid" xmlns:w16="http://schemas.microsoft.com/office/word/2018/wordml" xmlns:w16se="http://schemas.microsoft.com/office/word/2015/wordml/symex" xmlns:wpg="http://schemas.microsoft.com/office/word/2010/wordprocessingGroup" xmlns:wpi="http://schemas.microsoft.com/office/word/2010/wordprocessingInk" xmlns:wne="http://schemas.microsoft.com/office/word/2006/wordml" xmlns:wps="http://schemas.microsoft.com/office/word/2010/wordprocessingShape" mc:Ignorable="w14 w15 w16se w16cid w16 w16cex wp14">
   <w:p>
     <w:pPr>
-      <w:pStyle w:val="Header"/>
+      <w:pStyle w:val="a7"/>
     </w:pPr>
   </w:p>
 </w:hdr>
 </file>
 
 <file path=word/numbering.xml><?xml version="1.0" encoding="utf-8"?>
-<w:numbering xmlns:wpc="http://schemas.microsoft.com/office/word/2010/wordprocessingCanvas" xmlns:cx="http://schemas.microsoft.com/office/drawing/2014/chartex" xmlns:cx1="http://schemas.microsoft.com/office/drawing/2015/9/8/chartex" xmlns:cx2="http://schemas.microsoft.com/office/drawing/2015/10/21/chartex" xmlns:cx3="http://schemas.microsoft.com/office/drawing/2016/5/9/chartex" xmlns:cx4="http://schemas.microsoft.com/office/drawing/2016/5/10/chartex" xmlns:cx5="http://schemas.microsoft.com/office/drawing/2016/5/11/chartex" xmlns:cx6="http://schemas.microsoft.com/office/drawing/2016/5/12/chartex" xmlns:cx7="http://schemas.microsoft.com/office/drawing/2016/5/13/chartex" xmlns:cx8="http://schemas.microsoft.com/office/drawing/2016/5/14/chartex" xmlns:mc="http://schemas.openxmlformats.org/markup-compatibility/2006" xmlns:aink="http://schemas.microsoft.com/office/drawing/2016/ink" xmlns:am3d="http://schemas.microsoft.com/office/drawing/2017/model3d" xmlns:o="urn:schemas-microsoft-com:office:office" xmlns:r="http://schemas.openxmlformats.org/officeDocument/2006/relationships" xmlns:m="http://schemas.openxmlformats.org/officeDocument/2006/math" xmlns:v="urn:schemas-microsoft-com:vml" xmlns:wp14="http://schemas.microsoft.com/office/word/2010/wordprocessingDrawing" xmlns:wp="http://schemas.openxmlformats.org/drawingml/2006/wordprocessingDrawing" xmlns:w10="urn:schemas-microsoft-com:office:word" xmlns:w="http://schemas.openxmlformats.org/wordprocessingml/2006/main" xmlns:w14="http://schemas.microsoft.com/office/word/2010/wordml" xmlns:w15="http://schemas.microsoft.com/office/word/2012/wordml" xmlns:w16cid="http://schemas.microsoft.com/office/word/2016/wordml/cid" xmlns:w16se="http://schemas.microsoft.com/office/word/2015/wordml/symex" xmlns:wpg="http://schemas.microsoft.com/office/word/2010/wordprocessingGroup" xmlns:wpi="http://schemas.microsoft.com/office/word/2010/wordprocessingInk" xmlns:wne="http://schemas.microsoft.com/office/word/2006/wordml" xmlns:wps="http://schemas.microsoft.com/office/word/2010/wordprocessingShape" mc:Ignorable="w14 w15 w16se w16cid wp14">
+<w:numbering xmlns:wpc="http://schemas.microsoft.com/office/word/2010/wordprocessingCanvas" xmlns:cx="http://schemas.microsoft.com/office/drawing/2014/chartex" xmlns:cx1="http://schemas.microsoft.com/office/drawing/2015/9/8/chartex" xmlns:cx2="http://schemas.microsoft.com/office/drawing/2015/10/21/chartex" xmlns:cx3="http://schemas.microsoft.com/office/drawing/2016/5/9/chartex" xmlns:cx4="http://schemas.microsoft.com/office/drawing/2016/5/10/chartex" xmlns:cx5="http://schemas.microsoft.com/office/drawing/2016/5/11/chartex" xmlns:cx6="http://schemas.microsoft.com/office/drawing/2016/5/12/chartex" xmlns:cx7="http://schemas.microsoft.com/office/drawing/2016/5/13/chartex" xmlns:cx8="http://schemas.microsoft.com/office/drawing/2016/5/14/chartex" xmlns:mc="http://schemas.openxmlformats.org/markup-compatibility/2006" xmlns:aink="http://schemas.microsoft.com/office/drawing/2016/ink" xmlns:am3d="http://schemas.microsoft.com/office/drawing/2017/model3d" xmlns:o="urn:schemas-microsoft-com:office:office" xmlns:r="http://schemas.openxmlformats.org/officeDocument/2006/relationships" xmlns:m="http://schemas.openxmlformats.org/officeDocument/2006/math" xmlns:v="urn:schemas-microsoft-com:vml" xmlns:wp14="http://schemas.microsoft.com/office/word/2010/wordprocessingDrawing" xmlns:wp="http://schemas.openxmlformats.org/drawingml/2006/wordprocessingDrawing" xmlns:w10="urn:schemas-microsoft-com:office:word" xmlns:w="http://schemas.openxmlformats.org/wordprocessingml/2006/main" xmlns:w14="http://schemas.microsoft.com/office/word/2010/wordml" xmlns:w15="http://schemas.microsoft.com/office/word/2012/wordml" xmlns:w16cex="http://schemas.microsoft.com/office/word/2018/wordml/cex" xmlns:w16cid="http://schemas.microsoft.com/office/word/2016/wordml/cid" xmlns:w16="http://schemas.microsoft.com/office/word/2018/wordml" xmlns:w16se="http://schemas.microsoft.com/office/word/2015/wordml/symex" xmlns:wpg="http://schemas.microsoft.com/office/word/2010/wordprocessingGroup" xmlns:wpi="http://schemas.microsoft.com/office/word/2010/wordprocessingInk" xmlns:wne="http://schemas.microsoft.com/office/word/2006/wordml" xmlns:wps="http://schemas.microsoft.com/office/word/2010/wordprocessingShape" mc:Ignorable="w14 w15 w16se w16cid w16 w16cex wp14">
   <w:abstractNum w:abstractNumId="0" w15:restartNumberingAfterBreak="0">
     <w:nsid w:val="174975CC"/>
     <w:multiLevelType w:val="hybridMultilevel"/>
@@ -1476,7 +1527,7 @@
 </file>
 
 <file path=word/styles.xml><?xml version="1.0" encoding="utf-8"?>
-<w:styles xmlns:mc="http://schemas.openxmlformats.org/markup-compatibility/2006" xmlns:r="http://schemas.openxmlformats.org/officeDocument/2006/relationships" xmlns:w="http://schemas.openxmlformats.org/wordprocessingml/2006/main" xmlns:w14="http://schemas.microsoft.com/office/word/2010/wordml" xmlns:w15="http://schemas.microsoft.com/office/word/2012/wordml" xmlns:w16cid="http://schemas.microsoft.com/office/word/2016/wordml/cid" xmlns:w16se="http://schemas.microsoft.com/office/word/2015/wordml/symex" mc:Ignorable="w14 w15 w16se w16cid">
+<w:styles xmlns:mc="http://schemas.openxmlformats.org/markup-compatibility/2006" xmlns:r="http://schemas.openxmlformats.org/officeDocument/2006/relationships" xmlns:w="http://schemas.openxmlformats.org/wordprocessingml/2006/main" xmlns:w14="http://schemas.microsoft.com/office/word/2010/wordml" xmlns:w15="http://schemas.microsoft.com/office/word/2012/wordml" xmlns:w16cex="http://schemas.microsoft.com/office/word/2018/wordml/cex" xmlns:w16cid="http://schemas.microsoft.com/office/word/2016/wordml/cid" xmlns:w16="http://schemas.microsoft.com/office/word/2018/wordml" xmlns:w16se="http://schemas.microsoft.com/office/word/2015/wordml/symex" mc:Ignorable="w14 w15 w16se w16cid w16 w16cex">
   <w:docDefaults>
     <w:rPrDefault>
       <w:rPr>
@@ -1870,15 +1921,15 @@
     <w:lsdException w:name="Unresolved Mention" w:semiHidden="1" w:unhideWhenUsed="1"/>
     <w:lsdException w:name="Smart Link" w:semiHidden="1" w:unhideWhenUsed="1"/>
   </w:latentStyles>
-  <w:style w:type="paragraph" w:default="1" w:styleId="Normal">
+  <w:style w:type="paragraph" w:default="1" w:styleId="a">
     <w:name w:val="Normal"/>
     <w:qFormat/>
   </w:style>
-  <w:style w:type="paragraph" w:styleId="Heading1">
+  <w:style w:type="paragraph" w:styleId="1">
     <w:name w:val="heading 1"/>
-    <w:basedOn w:val="Normal"/>
-    <w:next w:val="Normal"/>
-    <w:link w:val="Heading1Char"/>
+    <w:basedOn w:val="a"/>
+    <w:next w:val="a"/>
+    <w:link w:val="10"/>
     <w:uiPriority w:val="9"/>
     <w:qFormat/>
     <w:rsid w:val="00C23C44"/>
@@ -1895,13 +1946,13 @@
       <w:szCs w:val="32"/>
     </w:rPr>
   </w:style>
-  <w:style w:type="character" w:default="1" w:styleId="DefaultParagraphFont">
+  <w:style w:type="character" w:default="1" w:styleId="a0">
     <w:name w:val="Default Paragraph Font"/>
     <w:uiPriority w:val="1"/>
     <w:semiHidden/>
     <w:unhideWhenUsed/>
   </w:style>
-  <w:style w:type="table" w:default="1" w:styleId="TableNormal">
+  <w:style w:type="table" w:default="1" w:styleId="a1">
     <w:name w:val="Normal Table"/>
     <w:uiPriority w:val="99"/>
     <w:semiHidden/>
@@ -1916,17 +1967,17 @@
       </w:tblCellMar>
     </w:tblPr>
   </w:style>
-  <w:style w:type="numbering" w:default="1" w:styleId="NoList">
+  <w:style w:type="numbering" w:default="1" w:styleId="a2">
     <w:name w:val="No List"/>
     <w:uiPriority w:val="99"/>
     <w:semiHidden/>
     <w:unhideWhenUsed/>
   </w:style>
-  <w:style w:type="paragraph" w:styleId="Title">
+  <w:style w:type="paragraph" w:styleId="a3">
     <w:name w:val="Title"/>
-    <w:basedOn w:val="Normal"/>
-    <w:next w:val="Normal"/>
-    <w:link w:val="TitleChar"/>
+    <w:basedOn w:val="a"/>
+    <w:next w:val="a"/>
+    <w:link w:val="a4"/>
     <w:uiPriority w:val="10"/>
     <w:qFormat/>
     <w:rsid w:val="0022796F"/>
@@ -1942,10 +1993,10 @@
       <w:szCs w:val="56"/>
     </w:rPr>
   </w:style>
-  <w:style w:type="character" w:customStyle="1" w:styleId="TitleChar">
-    <w:name w:val="Title Char"/>
-    <w:basedOn w:val="DefaultParagraphFont"/>
-    <w:link w:val="Title"/>
+  <w:style w:type="character" w:customStyle="1" w:styleId="a4">
+    <w:name w:val="Заголовок Знак"/>
+    <w:basedOn w:val="a0"/>
+    <w:link w:val="a3"/>
     <w:uiPriority w:val="10"/>
     <w:rsid w:val="0022796F"/>
     <w:rPr>
@@ -1956,9 +2007,9 @@
       <w:szCs w:val="56"/>
     </w:rPr>
   </w:style>
-  <w:style w:type="table" w:styleId="TableGrid">
+  <w:style w:type="table" w:styleId="a5">
     <w:name w:val="Table Grid"/>
-    <w:basedOn w:val="TableNormal"/>
+    <w:basedOn w:val="a1"/>
     <w:uiPriority w:val="39"/>
     <w:rsid w:val="006B723B"/>
     <w:pPr>
@@ -1975,10 +2026,10 @@
       </w:tblBorders>
     </w:tblPr>
   </w:style>
-  <w:style w:type="character" w:customStyle="1" w:styleId="Heading1Char">
-    <w:name w:val="Heading 1 Char"/>
-    <w:basedOn w:val="DefaultParagraphFont"/>
-    <w:link w:val="Heading1"/>
+  <w:style w:type="character" w:customStyle="1" w:styleId="10">
+    <w:name w:val="Заголовок 1 Знак"/>
+    <w:basedOn w:val="a0"/>
+    <w:link w:val="1"/>
     <w:uiPriority w:val="9"/>
     <w:rsid w:val="00C23C44"/>
     <w:rPr>
@@ -1988,9 +2039,9 @@
       <w:szCs w:val="32"/>
     </w:rPr>
   </w:style>
-  <w:style w:type="paragraph" w:styleId="ListParagraph">
+  <w:style w:type="paragraph" w:styleId="a6">
     <w:name w:val="List Paragraph"/>
-    <w:basedOn w:val="Normal"/>
+    <w:basedOn w:val="a"/>
     <w:uiPriority w:val="34"/>
     <w:qFormat/>
     <w:rsid w:val="00646749"/>
@@ -1999,10 +2050,10 @@
       <w:contextualSpacing/>
     </w:pPr>
   </w:style>
-  <w:style w:type="paragraph" w:styleId="Header">
+  <w:style w:type="paragraph" w:styleId="a7">
     <w:name w:val="header"/>
-    <w:basedOn w:val="Normal"/>
-    <w:link w:val="HeaderChar"/>
+    <w:basedOn w:val="a"/>
+    <w:link w:val="a8"/>
     <w:uiPriority w:val="99"/>
     <w:unhideWhenUsed/>
     <w:rsid w:val="00526DB3"/>
@@ -2014,17 +2065,17 @@
       <w:spacing w:after="0" w:line="240" w:lineRule="auto"/>
     </w:pPr>
   </w:style>
-  <w:style w:type="character" w:customStyle="1" w:styleId="HeaderChar">
-    <w:name w:val="Header Char"/>
-    <w:basedOn w:val="DefaultParagraphFont"/>
-    <w:link w:val="Header"/>
+  <w:style w:type="character" w:customStyle="1" w:styleId="a8">
+    <w:name w:val="Верхний колонтитул Знак"/>
+    <w:basedOn w:val="a0"/>
+    <w:link w:val="a7"/>
     <w:uiPriority w:val="99"/>
     <w:rsid w:val="00526DB3"/>
   </w:style>
-  <w:style w:type="paragraph" w:styleId="Footer">
+  <w:style w:type="paragraph" w:styleId="a9">
     <w:name w:val="footer"/>
-    <w:basedOn w:val="Normal"/>
-    <w:link w:val="FooterChar"/>
+    <w:basedOn w:val="a"/>
+    <w:link w:val="aa"/>
     <w:uiPriority w:val="99"/>
     <w:unhideWhenUsed/>
     <w:rsid w:val="00526DB3"/>
@@ -2036,10 +2087,10 @@
       <w:spacing w:after="0" w:line="240" w:lineRule="auto"/>
     </w:pPr>
   </w:style>
-  <w:style w:type="character" w:customStyle="1" w:styleId="FooterChar">
-    <w:name w:val="Footer Char"/>
-    <w:basedOn w:val="DefaultParagraphFont"/>
-    <w:link w:val="Footer"/>
+  <w:style w:type="character" w:customStyle="1" w:styleId="aa">
+    <w:name w:val="Нижний колонтитул Знак"/>
+    <w:basedOn w:val="a0"/>
+    <w:link w:val="a9"/>
     <w:uiPriority w:val="99"/>
     <w:rsid w:val="00526DB3"/>
   </w:style>
@@ -2342,12 +2393,6 @@
 </file>
 
 <file path=customXml/item1.xml><?xml version="1.0" encoding="utf-8"?>
-<p:properties xmlns:p="http://schemas.microsoft.com/office/2006/metadata/properties" xmlns:xsi="http://www.w3.org/2001/XMLSchema-instance" xmlns:pc="http://schemas.microsoft.com/office/infopath/2007/PartnerControls">
-  <documentManagement/>
-</p:properties>
-</file>
-
-<file path=customXml/item2.xml><?xml version="1.0" encoding="utf-8"?>
 <ct:contentTypeSchema xmlns:ct="http://schemas.microsoft.com/office/2006/metadata/contentType" xmlns:ma="http://schemas.microsoft.com/office/2006/metadata/properties/metaAttributes" ct:_="" ma:_="" ma:contentTypeName="Document" ma:contentTypeID="0x010100F861F7593D9A7E41A01B2CCC6DF143B6" ma:contentTypeVersion="7" ma:contentTypeDescription="Een nieuw document maken." ma:contentTypeScope="" ma:versionID="e862d51b2014e81310ada9ede8c5548a">
   <xsd:schema xmlns:xsd="http://www.w3.org/2001/XMLSchema" xmlns:xs="http://www.w3.org/2001/XMLSchema" xmlns:p="http://schemas.microsoft.com/office/2006/metadata/properties" xmlns:ns3="1a293957-0f47-41cb-9a0a-236f327cf236" xmlns:ns4="e628c0ac-f652-45a9-a529-64075831e63d" targetNamespace="http://schemas.microsoft.com/office/2006/metadata/properties" ma:root="true" ma:fieldsID="c6829c4410ca9eacb2e38b0ff9a63562" ns3:_="" ns4:_="">
     <xsd:import namespace="1a293957-0f47-41cb-9a0a-236f327cf236"/>
@@ -2532,6 +2577,12 @@
 </ct:contentTypeSchema>
 </file>
 
+<file path=customXml/item2.xml><?xml version="1.0" encoding="utf-8"?>
+<p:properties xmlns:p="http://schemas.microsoft.com/office/2006/metadata/properties" xmlns:xsi="http://www.w3.org/2001/XMLSchema-instance" xmlns:pc="http://schemas.microsoft.com/office/infopath/2007/PartnerControls">
+  <documentManagement/>
+</p:properties>
+</file>
+
 <file path=customXml/item3.xml><?xml version="1.0" encoding="utf-8"?>
 <?mso-contentType ?>
 <FormTemplates xmlns="http://schemas.microsoft.com/sharepoint/v3/contenttype/forms">
@@ -2542,15 +2593,6 @@
 </file>
 
 <file path=customXml/itemProps1.xml><?xml version="1.0" encoding="utf-8"?>
-<ds:datastoreItem xmlns:ds="http://schemas.openxmlformats.org/officeDocument/2006/customXml" ds:itemID="{6CD0B5C0-C5C9-4A7A-BF7A-ADA75993FD8F}">
-  <ds:schemaRefs>
-    <ds:schemaRef ds:uri="http://schemas.microsoft.com/office/2006/metadata/properties"/>
-    <ds:schemaRef ds:uri="http://schemas.microsoft.com/office/infopath/2007/PartnerControls"/>
-  </ds:schemaRefs>
-</ds:datastoreItem>
-</file>
-
-<file path=customXml/itemProps2.xml><?xml version="1.0" encoding="utf-8"?>
 <ds:datastoreItem xmlns:ds="http://schemas.openxmlformats.org/officeDocument/2006/customXml" ds:itemID="{6389A6F6-F40B-4B1E-BD3D-6DCFB08B23CA}">
   <ds:schemaRefs>
     <ds:schemaRef ds:uri="http://schemas.microsoft.com/office/2006/metadata/contentType"/>
@@ -2569,6 +2611,15 @@
 </ds:datastoreItem>
 </file>
 
+<file path=customXml/itemProps2.xml><?xml version="1.0" encoding="utf-8"?>
+<ds:datastoreItem xmlns:ds="http://schemas.openxmlformats.org/officeDocument/2006/customXml" ds:itemID="{6CD0B5C0-C5C9-4A7A-BF7A-ADA75993FD8F}">
+  <ds:schemaRefs>
+    <ds:schemaRef ds:uri="http://schemas.microsoft.com/office/2006/metadata/properties"/>
+    <ds:schemaRef ds:uri="http://schemas.microsoft.com/office/infopath/2007/PartnerControls"/>
+  </ds:schemaRefs>
+</ds:datastoreItem>
+</file>
+
 <file path=customXml/itemProps3.xml><?xml version="1.0" encoding="utf-8"?>
 <ds:datastoreItem xmlns:ds="http://schemas.openxmlformats.org/officeDocument/2006/customXml" ds:itemID="{50C270E4-D8CA-4BD7-992C-5557BC058DB5}">
   <ds:schemaRefs>

</xml_diff>